<commit_message>
update files for class today
</commit_message>
<xml_diff>
--- a/2. Data Management/Wk3-Reproducible Research.docx
+++ b/2. Data Management/Wk3-Reproducible Research.docx
@@ -19,20 +19,10 @@
         <w:rPr>
           <w:b/>
         </w:rPr>
-        <w:t xml:space="preserve">Data Management </w:t>
-      </w:r>
-      <w:r>
-        <w:rPr>
-          <w:b/>
-        </w:rPr>
-        <w:t>– EEB</w:t>
-      </w:r>
-      <w:r>
-        <w:rPr>
-          <w:b/>
-        </w:rPr>
-        <w:t>698</w:t>
-      </w:r>
+        <w:t>Data Management</w:t>
+      </w:r>
+      <w:bookmarkStart w:id="0" w:name="_GoBack"/>
+      <w:bookmarkEnd w:id="0"/>
     </w:p>
     <w:p>
       <w:pPr>
@@ -45,15 +35,13 @@
         <w:t xml:space="preserve">Adapted from </w:t>
       </w:r>
       <w:r>
-        <w:t xml:space="preserve">Abhijit </w:t>
-      </w:r>
-      <w:proofErr w:type="spellStart"/>
-      <w:r>
-        <w:t>Dasbupta</w:t>
-      </w:r>
-      <w:proofErr w:type="spellEnd"/>
-      <w:r>
-        <w:t xml:space="preserve"> webinar on Best Practices for Data Analysis</w:t>
+        <w:t>Abhijit Das</w:t>
+      </w:r>
+      <w:r>
+        <w:t>g</w:t>
+      </w:r>
+      <w:r>
+        <w:t>upta webinar on Best Practices for Data Analysis</w:t>
       </w:r>
     </w:p>
     <w:p>
@@ -1142,15 +1130,7 @@
         </w:numPr>
       </w:pPr>
       <w:r>
-        <w:t xml:space="preserve">Use git for code &amp; small data </w:t>
-      </w:r>
-      <w:proofErr w:type="gramStart"/>
-      <w:r>
-        <w:t>sets  -</w:t>
-      </w:r>
-      <w:proofErr w:type="gramEnd"/>
-      <w:r>
-        <w:t xml:space="preserve"> can rewind with git</w:t>
+        <w:t>Use git for code &amp; small data sets  - can rewind with git</w:t>
       </w:r>
     </w:p>
     <w:p>
@@ -1194,15 +1174,7 @@
         </w:numPr>
       </w:pPr>
       <w:r>
-        <w:t xml:space="preserve">Avoiding </w:t>
-      </w:r>
-      <w:proofErr w:type="gramStart"/>
-      <w:r>
-        <w:t>mistakes  -</w:t>
-      </w:r>
-      <w:proofErr w:type="gramEnd"/>
-      <w:r>
-        <w:t xml:space="preserve"> when want to d</w:t>
+        <w:t>Avoiding mistakes  - when want to d</w:t>
       </w:r>
       <w:r>
         <w:t>o something new that might corru</w:t>
@@ -1603,13 +1575,11 @@
         </w:numPr>
       </w:pPr>
       <w:r>
-        <w:t xml:space="preserve">No situation is ideal. Think if test and data match. </w:t>
-      </w:r>
-      <w:proofErr w:type="spellStart"/>
-      <w:r>
-        <w:t>Leveral</w:t>
-      </w:r>
-      <w:proofErr w:type="spellEnd"/>
+        <w:t>No situation is ideal. Think if test and data match. Levera</w:t>
+      </w:r>
+      <w:r>
+        <w:t>ge</w:t>
+      </w:r>
       <w:r>
         <w:t xml:space="preserve"> computational testing (bootstraps, permutations) if needed. </w:t>
       </w:r>
@@ -1955,12 +1925,7 @@
         </w:numPr>
       </w:pPr>
       <w:r>
-        <w:t>Preven</w:t>
-      </w:r>
-      <w:bookmarkStart w:id="0" w:name="_GoBack"/>
-      <w:bookmarkEnd w:id="0"/>
-      <w:r>
-        <w:t xml:space="preserve">ts hard coding or copy/paste, which are error-prone. </w:t>
+        <w:t xml:space="preserve">Prevents hard coding or copy/paste, which are error-prone. </w:t>
       </w:r>
     </w:p>
     <w:p>
@@ -2296,15 +2261,7 @@
         </w:numPr>
       </w:pPr>
       <w:r>
-        <w:t xml:space="preserve">Ensure </w:t>
-      </w:r>
-      <w:proofErr w:type="gramStart"/>
-      <w:r>
-        <w:t>provenance ,</w:t>
-      </w:r>
-      <w:proofErr w:type="gramEnd"/>
-      <w:r>
-        <w:t xml:space="preserve"> veracity of all data. Original and derived. </w:t>
+        <w:t xml:space="preserve">Ensure provenance , veracity of all data. Original and derived. </w:t>
       </w:r>
     </w:p>
     <w:p>
@@ -2452,7 +2409,7 @@
     </w:rPrDefault>
     <w:pPrDefault/>
   </w:docDefaults>
-  <w:latentStyles w:defLockedState="0" w:defUIPriority="99" w:defSemiHidden="0" w:defUnhideWhenUsed="0" w:defQFormat="0" w:count="376">
+  <w:latentStyles w:defLockedState="0" w:defUIPriority="99" w:defSemiHidden="0" w:defUnhideWhenUsed="0" w:defQFormat="0" w:count="375">
     <w:lsdException w:name="Normal" w:uiPriority="0" w:qFormat="1"/>
     <w:lsdException w:name="heading 1" w:uiPriority="9" w:qFormat="1"/>
     <w:lsdException w:name="heading 2" w:semiHidden="1" w:uiPriority="9" w:unhideWhenUsed="1" w:qFormat="1"/>

</xml_diff>